<commit_message>
The third report is finished
</commit_message>
<xml_diff>
--- a/3_Soleev_A_S_23_IVT_3/Отчёт лаб 3 Солеев 23-ИВТ-3.docx
+++ b/3_Soleev_A_S_23_IVT_3/Отчёт лаб 3 Солеев 23-ИВТ-3.docx
@@ -335,25 +335,14 @@
           <w:lang w:val="ru-RU"/>
         </w:rPr>
       </w:pPr>
-      <w:proofErr w:type="spellStart"/>
-      <w:r>
-        <w:rPr>
-          <w:rFonts w:ascii="Calibri" w:hAnsi="Calibri"/>
-          <w:sz w:val="28"/>
-          <w:szCs w:val="28"/>
-          <w:lang w:val="ru-RU"/>
-        </w:rPr>
-        <w:t>Солеев</w:t>
-      </w:r>
-      <w:proofErr w:type="spellEnd"/>
-      <w:r>
-        <w:rPr>
-          <w:rFonts w:ascii="Calibri" w:hAnsi="Calibri"/>
-          <w:sz w:val="28"/>
-          <w:szCs w:val="28"/>
-          <w:lang w:val="ru-RU"/>
-        </w:rPr>
-        <w:t xml:space="preserve"> Александр Сергеевич</w:t>
+      <w:r>
+        <w:rPr>
+          <w:rFonts w:ascii="Calibri" w:hAnsi="Calibri"/>
+          <w:sz w:val="28"/>
+          <w:szCs w:val="28"/>
+          <w:lang w:val="ru-RU"/>
+        </w:rPr>
+        <w:t>Солеев Александр Сергеевич</w:t>
       </w:r>
     </w:p>
     <w:p>
@@ -562,19 +551,14 @@
     </w:p>
     <w:p>
       <w:r>
-        <w:t xml:space="preserve">Клонируем </w:t>
-      </w:r>
-      <w:proofErr w:type="spellStart"/>
-      <w:r>
-        <w:t>форкнутый</w:t>
-      </w:r>
-      <w:proofErr w:type="spellEnd"/>
-      <w:r>
-        <w:t xml:space="preserve"> репозиторий </w:t>
-      </w:r>
-    </w:p>
-    <w:p>
-      <w:r>
+        <w:t xml:space="preserve">Клонируем форкнутый репозиторий </w:t>
+      </w:r>
+    </w:p>
+    <w:p>
+      <w:r>
+        <w:rPr>
+          <w:noProof/>
+        </w:rPr>
         <w:drawing>
           <wp:inline distT="0" distB="0" distL="0" distR="0" wp14:anchorId="2EB076D9" wp14:editId="42CC2B37">
             <wp:extent cx="5144218" cy="2295845"/>
@@ -630,6 +614,9 @@
         </w:rPr>
       </w:pPr>
       <w:r>
+        <w:rPr>
+          <w:noProof/>
+        </w:rPr>
         <w:drawing>
           <wp:inline distT="0" distB="0" distL="0" distR="0" wp14:anchorId="41DD2A46" wp14:editId="5CABA5DB">
             <wp:extent cx="5649113" cy="1667108"/>
@@ -669,7 +656,213 @@
     </w:p>
     <w:p>
       <w:r>
-        <w:t>Выводы</w:t>
+        <w:t xml:space="preserve">Перекидываем папки с отчётами в рабочую папку и добавляем в </w:t>
+      </w:r>
+      <w:r>
+        <w:rPr>
+          <w:lang w:val="en-US"/>
+        </w:rPr>
+        <w:t>git</w:t>
+      </w:r>
+    </w:p>
+    <w:p>
+      <w:r>
+        <w:rPr>
+          <w:noProof/>
+        </w:rPr>
+        <w:drawing>
+          <wp:inline distT="0" distB="0" distL="0" distR="0" wp14:anchorId="506A87D1" wp14:editId="5BA55A09">
+            <wp:extent cx="5940425" cy="1723390"/>
+            <wp:effectExtent l="0" t="0" r="3175" b="0"/>
+            <wp:docPr id="3" name="Рисунок 3"/>
+            <wp:cNvGraphicFramePr>
+              <a:graphicFrameLocks xmlns:a="http://schemas.openxmlformats.org/drawingml/2006/main" noChangeAspect="1"/>
+            </wp:cNvGraphicFramePr>
+            <a:graphic xmlns:a="http://schemas.openxmlformats.org/drawingml/2006/main">
+              <a:graphicData uri="http://schemas.openxmlformats.org/drawingml/2006/picture">
+                <pic:pic xmlns:pic="http://schemas.openxmlformats.org/drawingml/2006/picture">
+                  <pic:nvPicPr>
+                    <pic:cNvPr id="1" name=""/>
+                    <pic:cNvPicPr/>
+                  </pic:nvPicPr>
+                  <pic:blipFill>
+                    <a:blip r:embed="rId6"/>
+                    <a:stretch>
+                      <a:fillRect/>
+                    </a:stretch>
+                  </pic:blipFill>
+                  <pic:spPr>
+                    <a:xfrm>
+                      <a:off x="0" y="0"/>
+                      <a:ext cx="5940425" cy="1723390"/>
+                    </a:xfrm>
+                    <a:prstGeom prst="rect">
+                      <a:avLst/>
+                    </a:prstGeom>
+                  </pic:spPr>
+                </pic:pic>
+              </a:graphicData>
+            </a:graphic>
+          </wp:inline>
+        </w:drawing>
+      </w:r>
+    </w:p>
+    <w:p>
+      <w:r>
+        <w:t>Коммитим изменения</w:t>
+      </w:r>
+    </w:p>
+    <w:p>
+      <w:pPr>
+        <w:rPr>
+          <w:lang w:val="en-US"/>
+        </w:rPr>
+      </w:pPr>
+      <w:r>
+        <w:rPr>
+          <w:noProof/>
+        </w:rPr>
+        <w:drawing>
+          <wp:inline distT="0" distB="0" distL="0" distR="0" wp14:anchorId="4385D7A8" wp14:editId="10A95842">
+            <wp:extent cx="5940425" cy="1321435"/>
+            <wp:effectExtent l="0" t="0" r="3175" b="0"/>
+            <wp:docPr id="5" name="Рисунок 5"/>
+            <wp:cNvGraphicFramePr>
+              <a:graphicFrameLocks xmlns:a="http://schemas.openxmlformats.org/drawingml/2006/main" noChangeAspect="1"/>
+            </wp:cNvGraphicFramePr>
+            <a:graphic xmlns:a="http://schemas.openxmlformats.org/drawingml/2006/main">
+              <a:graphicData uri="http://schemas.openxmlformats.org/drawingml/2006/picture">
+                <pic:pic xmlns:pic="http://schemas.openxmlformats.org/drawingml/2006/picture">
+                  <pic:nvPicPr>
+                    <pic:cNvPr id="1" name=""/>
+                    <pic:cNvPicPr/>
+                  </pic:nvPicPr>
+                  <pic:blipFill>
+                    <a:blip r:embed="rId7"/>
+                    <a:stretch>
+                      <a:fillRect/>
+                    </a:stretch>
+                  </pic:blipFill>
+                  <pic:spPr>
+                    <a:xfrm>
+                      <a:off x="0" y="0"/>
+                      <a:ext cx="5940425" cy="1321435"/>
+                    </a:xfrm>
+                    <a:prstGeom prst="rect">
+                      <a:avLst/>
+                    </a:prstGeom>
+                  </pic:spPr>
+                </pic:pic>
+              </a:graphicData>
+            </a:graphic>
+          </wp:inline>
+        </w:drawing>
+      </w:r>
+    </w:p>
+    <w:p>
+      <w:r>
+        <w:lastRenderedPageBreak/>
+        <w:t>Пушим изменения в репозиторий</w:t>
+      </w:r>
+    </w:p>
+    <w:p>
+      <w:pPr>
+        <w:rPr>
+          <w:lang w:val="en-US"/>
+        </w:rPr>
+      </w:pPr>
+      <w:r>
+        <w:rPr>
+          <w:noProof/>
+          <w:lang w:val="en-US"/>
+        </w:rPr>
+        <w:drawing>
+          <wp:inline distT="0" distB="0" distL="0" distR="0" wp14:anchorId="711E28CD" wp14:editId="24EEE330">
+            <wp:extent cx="5940425" cy="2358390"/>
+            <wp:effectExtent l="0" t="0" r="3175" b="3810"/>
+            <wp:docPr id="6" name="Рисунок 6"/>
+            <wp:cNvGraphicFramePr>
+              <a:graphicFrameLocks xmlns:a="http://schemas.openxmlformats.org/drawingml/2006/main" noChangeAspect="1"/>
+            </wp:cNvGraphicFramePr>
+            <a:graphic xmlns:a="http://schemas.openxmlformats.org/drawingml/2006/main">
+              <a:graphicData uri="http://schemas.openxmlformats.org/drawingml/2006/picture">
+                <pic:pic xmlns:pic="http://schemas.openxmlformats.org/drawingml/2006/picture">
+                  <pic:nvPicPr>
+                    <pic:cNvPr id="1" name=""/>
+                    <pic:cNvPicPr/>
+                  </pic:nvPicPr>
+                  <pic:blipFill>
+                    <a:blip r:embed="rId8"/>
+                    <a:stretch>
+                      <a:fillRect/>
+                    </a:stretch>
+                  </pic:blipFill>
+                  <pic:spPr>
+                    <a:xfrm>
+                      <a:off x="0" y="0"/>
+                      <a:ext cx="5940425" cy="2358390"/>
+                    </a:xfrm>
+                    <a:prstGeom prst="rect">
+                      <a:avLst/>
+                    </a:prstGeom>
+                  </pic:spPr>
+                </pic:pic>
+              </a:graphicData>
+            </a:graphic>
+          </wp:inline>
+        </w:drawing>
+      </w:r>
+    </w:p>
+    <w:p>
+      <w:r>
+        <w:t>Пуллим изменения</w:t>
+      </w:r>
+    </w:p>
+    <w:p>
+      <w:r>
+        <w:rPr>
+          <w:noProof/>
+        </w:rPr>
+        <w:drawing>
+          <wp:inline distT="0" distB="0" distL="0" distR="0" wp14:anchorId="23344B59" wp14:editId="283B4B82">
+            <wp:extent cx="5582429" cy="562053"/>
+            <wp:effectExtent l="0" t="0" r="0" b="9525"/>
+            <wp:docPr id="7" name="Рисунок 7"/>
+            <wp:cNvGraphicFramePr>
+              <a:graphicFrameLocks xmlns:a="http://schemas.openxmlformats.org/drawingml/2006/main" noChangeAspect="1"/>
+            </wp:cNvGraphicFramePr>
+            <a:graphic xmlns:a="http://schemas.openxmlformats.org/drawingml/2006/main">
+              <a:graphicData uri="http://schemas.openxmlformats.org/drawingml/2006/picture">
+                <pic:pic xmlns:pic="http://schemas.openxmlformats.org/drawingml/2006/picture">
+                  <pic:nvPicPr>
+                    <pic:cNvPr id="1" name=""/>
+                    <pic:cNvPicPr/>
+                  </pic:nvPicPr>
+                  <pic:blipFill>
+                    <a:blip r:embed="rId9"/>
+                    <a:stretch>
+                      <a:fillRect/>
+                    </a:stretch>
+                  </pic:blipFill>
+                  <pic:spPr>
+                    <a:xfrm>
+                      <a:off x="0" y="0"/>
+                      <a:ext cx="5582429" cy="562053"/>
+                    </a:xfrm>
+                    <a:prstGeom prst="rect">
+                      <a:avLst/>
+                    </a:prstGeom>
+                  </pic:spPr>
+                </pic:pic>
+              </a:graphicData>
+            </a:graphic>
+          </wp:inline>
+        </w:drawing>
+      </w:r>
+    </w:p>
+    <w:p>
+      <w:r>
+        <w:t>Вывод</w:t>
       </w:r>
       <w:r>
         <w:t>:</w:t>

</xml_diff>